<commit_message>
added xamp for sending local mails
</commit_message>
<xml_diff>
--- a/Stroe Catalina Elena - Documentatie.docx
+++ b/Stroe Catalina Elena - Documentatie.docx
@@ -15985,8 +15985,8 @@
         </w:rPr>
       </w:pPr>
       <w:bookmarkStart w:id="27" w:name="_Toc105889030"/>
-      <w:bookmarkStart w:id="28" w:name="_Toc75886301"/>
-      <w:bookmarkStart w:id="29" w:name="_Toc106910755"/>
+      <w:bookmarkStart w:id="28" w:name="_Toc106910755"/>
+      <w:bookmarkStart w:id="29" w:name="_Toc75886301"/>
       <w:r>
         <w:rPr>
           <w:rFonts w:cs="Times New Roman"/>
@@ -15995,7 +15995,7 @@
         <w:t>Implementarea practică</w:t>
       </w:r>
       <w:bookmarkEnd w:id="27"/>
-      <w:bookmarkEnd w:id="29"/>
+      <w:bookmarkEnd w:id="28"/>
     </w:p>
     <w:p>
       <w:pPr>
@@ -17230,13 +17230,7 @@
         <w:rPr>
           <w:lang w:val="ro-RO"/>
         </w:rPr>
-        <w:t xml:space="preserve">rapoartele </w:t>
-      </w:r>
-      <w:r>
-        <w:rPr>
-          <w:lang w:val="ro-RO"/>
-        </w:rPr>
-        <w:t xml:space="preserve">de părăsire a garnizoanei a studenților, rapoartele lor de învoire, rapoarte de </w:t>
+        <w:t xml:space="preserve">rapoartele de părăsire a garnizoanei a studenților, rapoartele lor de învoire, rapoarte de </w:t>
       </w:r>
       <w:proofErr w:type="spellStart"/>
       <w:r>
@@ -17292,13 +17286,7 @@
         <w:rPr>
           <w:lang w:val="ro-RO"/>
         </w:rPr>
-        <w:t xml:space="preserve"> și </w:t>
-      </w:r>
-      <w:r>
-        <w:rPr>
-          <w:lang w:val="ro-RO"/>
-        </w:rPr>
-        <w:t>subalterni</w:t>
+        <w:t xml:space="preserve"> și subalterni</w:t>
       </w:r>
       <w:r>
         <w:rPr>
@@ -21167,15 +21155,15 @@
           <w:lang w:val="ro-RO"/>
         </w:rPr>
       </w:pPr>
-      <w:bookmarkStart w:id="57" w:name="_Hlk106651712"/>
-      <w:bookmarkStart w:id="58" w:name="_Toc106910771"/>
+      <w:bookmarkStart w:id="57" w:name="_Toc106910771"/>
+      <w:bookmarkStart w:id="58" w:name="_Hlk106651712"/>
       <w:r>
         <w:rPr>
           <w:lang w:val="ro-RO"/>
         </w:rPr>
         <w:t>Adăugarea și trimiterea unei noi cereri</w:t>
       </w:r>
-      <w:bookmarkEnd w:id="58"/>
+      <w:bookmarkEnd w:id="57"/>
     </w:p>
     <w:p>
       <w:pPr>
@@ -21371,7 +21359,7 @@
         </w:rPr>
       </w:pPr>
     </w:p>
-    <w:bookmarkEnd w:id="57"/>
+    <w:bookmarkEnd w:id="58"/>
     <w:p>
       <w:pPr>
         <w:keepNext/>
@@ -27043,9 +27031,9 @@
           <w:lang w:val="ro-RO"/>
         </w:rPr>
       </w:pPr>
-      <w:bookmarkStart w:id="89" w:name="_Hlk106754565"/>
-      <w:bookmarkStart w:id="90" w:name="_Toc105889033"/>
-      <w:bookmarkStart w:id="91" w:name="_Toc106910787"/>
+      <w:bookmarkStart w:id="89" w:name="_Toc106910787"/>
+      <w:bookmarkStart w:id="90" w:name="_Hlk106754565"/>
+      <w:bookmarkStart w:id="91" w:name="_Toc105889033"/>
       <w:r>
         <w:rPr>
           <w:rFonts w:cs="Times New Roman"/>
@@ -27053,7 +27041,7 @@
         </w:rPr>
         <w:t>Mecanisme pentru asigurarea integrității și autenticității documentelor</w:t>
       </w:r>
-      <w:bookmarkEnd w:id="91"/>
+      <w:bookmarkEnd w:id="89"/>
     </w:p>
     <w:p>
       <w:pPr>
@@ -27067,7 +27055,7 @@
         </w:rPr>
       </w:pPr>
       <w:bookmarkStart w:id="92" w:name="_Toc106910788"/>
-      <w:bookmarkEnd w:id="89"/>
+      <w:bookmarkEnd w:id="90"/>
       <w:r>
         <w:rPr>
           <w:rFonts w:cs="Times New Roman"/>
@@ -30803,7 +30791,7 @@
         </w:rPr>
         <w:t>Tehnologii/API-uri utilizate</w:t>
       </w:r>
-      <w:bookmarkEnd w:id="90"/>
+      <w:bookmarkEnd w:id="91"/>
       <w:bookmarkEnd w:id="104"/>
     </w:p>
     <w:p>
@@ -32659,7 +32647,7 @@
         </w:rPr>
         <w:t>/Rezultate testare</w:t>
       </w:r>
-      <w:bookmarkEnd w:id="28"/>
+      <w:bookmarkEnd w:id="29"/>
       <w:bookmarkEnd w:id="139"/>
     </w:p>
     <w:p>
@@ -32733,12 +32721,18 @@
       <w:pPr>
         <w:rPr>
           <w:rFonts w:cs="Times New Roman"/>
-          <w:lang w:val="ro-RO"/>
-        </w:rPr>
-      </w:pPr>
-      <w:r>
-        <w:rPr>
-          <w:rFonts w:cs="Times New Roman"/>
+          <w:b/>
+          <w:bCs/>
+          <w:color w:val="FF0000"/>
+          <w:lang w:val="ro-RO"/>
+        </w:rPr>
+      </w:pPr>
+      <w:r>
+        <w:rPr>
+          <w:rFonts w:cs="Times New Roman"/>
+          <w:b/>
+          <w:bCs/>
+          <w:color w:val="FF0000"/>
           <w:lang w:val="ro-RO"/>
         </w:rPr>
         <w:t>Concluzii privind gradul de realizare a cerințelor proiectului de licență și introducerea unor posibile direcții viitoare de cercetare, identificate de student pornind de la experiența acumulată pe durata elaborării proiectului de licență.</w:t>
@@ -32747,19 +32741,1121 @@
     <w:p>
       <w:pPr>
         <w:spacing w:after="200"/>
+        <w:ind w:firstLine="720"/>
         <w:jc w:val="left"/>
-        <w:rPr>
-          <w:rFonts w:cs="Times New Roman"/>
-          <w:lang w:val="ro-RO"/>
-        </w:rPr>
-      </w:pPr>
-      <w:r>
-        <w:rPr>
-          <w:rFonts w:cs="Times New Roman"/>
-          <w:lang w:val="ro-RO"/>
-        </w:rPr>
-        <w:br w:type="page"/>
-      </w:r>
+      </w:pPr>
+      <w:proofErr w:type="spellStart"/>
+      <w:r>
+        <w:t>Direcții</w:t>
+      </w:r>
+      <w:proofErr w:type="spellEnd"/>
+      <w:r>
+        <w:t xml:space="preserve"> </w:t>
+      </w:r>
+      <w:proofErr w:type="spellStart"/>
+      <w:r>
+        <w:t>pentru</w:t>
+      </w:r>
+      <w:proofErr w:type="spellEnd"/>
+      <w:r>
+        <w:t xml:space="preserve"> </w:t>
+      </w:r>
+      <w:proofErr w:type="spellStart"/>
+      <w:r>
+        <w:t>continuarea</w:t>
+      </w:r>
+      <w:proofErr w:type="spellEnd"/>
+      <w:r>
+        <w:t xml:space="preserve"> </w:t>
+      </w:r>
+      <w:proofErr w:type="spellStart"/>
+      <w:r>
+        <w:t>cercetării</w:t>
+      </w:r>
+      <w:proofErr w:type="spellEnd"/>
+      <w:r>
+        <w:t xml:space="preserve"> </w:t>
+      </w:r>
+      <w:proofErr w:type="spellStart"/>
+      <w:r>
+        <w:t>În</w:t>
+      </w:r>
+      <w:proofErr w:type="spellEnd"/>
+      <w:r>
+        <w:t xml:space="preserve"> </w:t>
+      </w:r>
+      <w:proofErr w:type="spellStart"/>
+      <w:r>
+        <w:t>vederea</w:t>
+      </w:r>
+      <w:proofErr w:type="spellEnd"/>
+      <w:r>
+        <w:t xml:space="preserve"> </w:t>
+      </w:r>
+      <w:proofErr w:type="spellStart"/>
+      <w:r>
+        <w:t>continuării</w:t>
+      </w:r>
+      <w:proofErr w:type="spellEnd"/>
+      <w:r>
+        <w:t xml:space="preserve"> </w:t>
+      </w:r>
+      <w:proofErr w:type="spellStart"/>
+      <w:r>
+        <w:t>cercetărilor</w:t>
+      </w:r>
+      <w:proofErr w:type="spellEnd"/>
+      <w:r>
+        <w:t xml:space="preserve"> </w:t>
+      </w:r>
+      <w:proofErr w:type="spellStart"/>
+      <w:r>
+        <w:t>în</w:t>
+      </w:r>
+      <w:proofErr w:type="spellEnd"/>
+      <w:r>
+        <w:t xml:space="preserve"> </w:t>
+      </w:r>
+      <w:proofErr w:type="spellStart"/>
+      <w:r>
+        <w:t>domeniu</w:t>
+      </w:r>
+      <w:proofErr w:type="spellEnd"/>
+      <w:r>
+        <w:t xml:space="preserve">, se </w:t>
+      </w:r>
+      <w:proofErr w:type="spellStart"/>
+      <w:r>
+        <w:t>poate</w:t>
+      </w:r>
+      <w:proofErr w:type="spellEnd"/>
+      <w:r>
+        <w:t xml:space="preserve"> </w:t>
+      </w:r>
+      <w:proofErr w:type="spellStart"/>
+      <w:r>
+        <w:t>lua</w:t>
+      </w:r>
+      <w:proofErr w:type="spellEnd"/>
+      <w:r>
+        <w:t xml:space="preserve"> </w:t>
+      </w:r>
+      <w:proofErr w:type="spellStart"/>
+      <w:r>
+        <w:t>în</w:t>
+      </w:r>
+      <w:proofErr w:type="spellEnd"/>
+      <w:r>
+        <w:t xml:space="preserve"> </w:t>
+      </w:r>
+      <w:proofErr w:type="spellStart"/>
+      <w:r>
+        <w:t>calcul</w:t>
+      </w:r>
+      <w:proofErr w:type="spellEnd"/>
+      <w:r>
+        <w:t xml:space="preserve"> </w:t>
+      </w:r>
+      <w:proofErr w:type="spellStart"/>
+      <w:r>
+        <w:t>implementarea</w:t>
+      </w:r>
+      <w:proofErr w:type="spellEnd"/>
+      <w:r>
+        <w:t xml:space="preserve"> </w:t>
+      </w:r>
+      <w:proofErr w:type="spellStart"/>
+      <w:r>
+        <w:t>semnăturilor</w:t>
+      </w:r>
+      <w:proofErr w:type="spellEnd"/>
+      <w:r>
+        <w:t xml:space="preserve"> </w:t>
+      </w:r>
+      <w:proofErr w:type="spellStart"/>
+      <w:r>
+        <w:t>digitale</w:t>
+      </w:r>
+      <w:proofErr w:type="spellEnd"/>
+      <w:r>
+        <w:t xml:space="preserve"> </w:t>
+      </w:r>
+      <w:proofErr w:type="spellStart"/>
+      <w:r>
+        <w:t>asupra</w:t>
+      </w:r>
+      <w:proofErr w:type="spellEnd"/>
+      <w:r>
+        <w:t xml:space="preserve"> </w:t>
+      </w:r>
+      <w:proofErr w:type="spellStart"/>
+      <w:r>
+        <w:t>documentelor</w:t>
+      </w:r>
+      <w:proofErr w:type="spellEnd"/>
+      <w:r>
+        <w:t xml:space="preserve"> </w:t>
+      </w:r>
+      <w:proofErr w:type="spellStart"/>
+      <w:r>
+        <w:t>electronice</w:t>
+      </w:r>
+      <w:proofErr w:type="spellEnd"/>
+      <w:r>
+        <w:t xml:space="preserve"> </w:t>
+      </w:r>
+      <w:proofErr w:type="spellStart"/>
+      <w:r>
+        <w:t>și</w:t>
+      </w:r>
+      <w:proofErr w:type="spellEnd"/>
+      <w:r>
+        <w:t xml:space="preserve"> </w:t>
+      </w:r>
+      <w:proofErr w:type="spellStart"/>
+      <w:r>
+        <w:t>pentru</w:t>
+      </w:r>
+      <w:proofErr w:type="spellEnd"/>
+      <w:r>
+        <w:t xml:space="preserve"> </w:t>
+      </w:r>
+      <w:proofErr w:type="spellStart"/>
+      <w:r>
+        <w:t>alte</w:t>
+      </w:r>
+      <w:proofErr w:type="spellEnd"/>
+      <w:r>
+        <w:t xml:space="preserve"> </w:t>
+      </w:r>
+      <w:proofErr w:type="spellStart"/>
+      <w:r>
+        <w:t>tipuri</w:t>
+      </w:r>
+      <w:proofErr w:type="spellEnd"/>
+      <w:r>
+        <w:t xml:space="preserve"> de </w:t>
+      </w:r>
+      <w:proofErr w:type="spellStart"/>
+      <w:r>
+        <w:t>documente</w:t>
+      </w:r>
+      <w:proofErr w:type="spellEnd"/>
+      <w:r>
+        <w:t xml:space="preserve">, </w:t>
+      </w:r>
+      <w:proofErr w:type="spellStart"/>
+      <w:r>
+        <w:t>și</w:t>
+      </w:r>
+      <w:proofErr w:type="spellEnd"/>
+      <w:r>
+        <w:t xml:space="preserve"> nu </w:t>
+      </w:r>
+      <w:proofErr w:type="spellStart"/>
+      <w:r>
+        <w:t>doar</w:t>
+      </w:r>
+      <w:proofErr w:type="spellEnd"/>
+      <w:r>
+        <w:t xml:space="preserve"> </w:t>
+      </w:r>
+      <w:proofErr w:type="spellStart"/>
+      <w:r>
+        <w:t>pentru</w:t>
+      </w:r>
+      <w:proofErr w:type="spellEnd"/>
+      <w:r>
+        <w:t xml:space="preserve"> </w:t>
+      </w:r>
+      <w:proofErr w:type="spellStart"/>
+      <w:r>
+        <w:t>documentele</w:t>
+      </w:r>
+      <w:proofErr w:type="spellEnd"/>
+      <w:r>
+        <w:t xml:space="preserve"> de tip PDF. </w:t>
+      </w:r>
+    </w:p>
+    <w:p>
+      <w:pPr>
+        <w:spacing w:after="200"/>
+        <w:ind w:firstLine="720"/>
+        <w:jc w:val="left"/>
+      </w:pPr>
+      <w:r>
+        <w:t xml:space="preserve">Un aspect important </w:t>
+      </w:r>
+      <w:proofErr w:type="spellStart"/>
+      <w:r>
+        <w:t>pentru</w:t>
+      </w:r>
+      <w:proofErr w:type="spellEnd"/>
+      <w:r>
+        <w:t xml:space="preserve"> </w:t>
+      </w:r>
+      <w:proofErr w:type="spellStart"/>
+      <w:r>
+        <w:t>continuarea</w:t>
+      </w:r>
+      <w:proofErr w:type="spellEnd"/>
+      <w:r>
+        <w:t xml:space="preserve"> </w:t>
+      </w:r>
+      <w:proofErr w:type="spellStart"/>
+      <w:r>
+        <w:t>cercetărilor</w:t>
+      </w:r>
+      <w:proofErr w:type="spellEnd"/>
+      <w:r>
+        <w:t xml:space="preserve"> </w:t>
+      </w:r>
+      <w:proofErr w:type="spellStart"/>
+      <w:r>
+        <w:t>ar</w:t>
+      </w:r>
+      <w:proofErr w:type="spellEnd"/>
+      <w:r>
+        <w:t xml:space="preserve"> </w:t>
+      </w:r>
+      <w:proofErr w:type="spellStart"/>
+      <w:r>
+        <w:t>putea</w:t>
+      </w:r>
+      <w:proofErr w:type="spellEnd"/>
+      <w:r>
+        <w:t xml:space="preserve"> fi </w:t>
+      </w:r>
+      <w:proofErr w:type="spellStart"/>
+      <w:r>
+        <w:t>reprezentat</w:t>
+      </w:r>
+      <w:proofErr w:type="spellEnd"/>
+      <w:r>
+        <w:t xml:space="preserve"> de </w:t>
+      </w:r>
+      <w:proofErr w:type="spellStart"/>
+      <w:r>
+        <w:t>implementarea</w:t>
+      </w:r>
+      <w:proofErr w:type="spellEnd"/>
+      <w:r>
+        <w:t xml:space="preserve"> </w:t>
+      </w:r>
+      <w:proofErr w:type="spellStart"/>
+      <w:r>
+        <w:t>unor</w:t>
+      </w:r>
+      <w:proofErr w:type="spellEnd"/>
+      <w:r>
+        <w:t xml:space="preserve"> </w:t>
+      </w:r>
+      <w:proofErr w:type="spellStart"/>
+      <w:r>
+        <w:t>mecanisme</w:t>
+      </w:r>
+      <w:proofErr w:type="spellEnd"/>
+      <w:r>
+        <w:t xml:space="preserve"> de </w:t>
+      </w:r>
+      <w:proofErr w:type="spellStart"/>
+      <w:r>
+        <w:t>securitate</w:t>
+      </w:r>
+      <w:proofErr w:type="spellEnd"/>
+      <w:r>
+        <w:t xml:space="preserve"> care </w:t>
+      </w:r>
+      <w:proofErr w:type="spellStart"/>
+      <w:r>
+        <w:t>implică</w:t>
+      </w:r>
+      <w:proofErr w:type="spellEnd"/>
+      <w:r>
+        <w:t xml:space="preserve"> </w:t>
+      </w:r>
+      <w:proofErr w:type="spellStart"/>
+      <w:r>
+        <w:t>concepte</w:t>
+      </w:r>
+      <w:proofErr w:type="spellEnd"/>
+      <w:r>
+        <w:t xml:space="preserve"> </w:t>
+      </w:r>
+      <w:proofErr w:type="gramStart"/>
+      <w:r>
+        <w:t>de ”Two</w:t>
+      </w:r>
+      <w:proofErr w:type="gramEnd"/>
+      <w:r>
+        <w:t xml:space="preserve"> form Authentication”, care </w:t>
+      </w:r>
+      <w:proofErr w:type="spellStart"/>
+      <w:r>
+        <w:t>să</w:t>
+      </w:r>
+      <w:proofErr w:type="spellEnd"/>
+      <w:r>
+        <w:t xml:space="preserve"> </w:t>
+      </w:r>
+      <w:proofErr w:type="spellStart"/>
+      <w:r>
+        <w:t>includă</w:t>
+      </w:r>
+      <w:proofErr w:type="spellEnd"/>
+      <w:r>
+        <w:t xml:space="preserve"> </w:t>
+      </w:r>
+      <w:proofErr w:type="spellStart"/>
+      <w:r>
+        <w:t>mijloace</w:t>
+      </w:r>
+      <w:proofErr w:type="spellEnd"/>
+      <w:r>
+        <w:t xml:space="preserve"> de </w:t>
+      </w:r>
+      <w:proofErr w:type="spellStart"/>
+      <w:r>
+        <w:t>autentificare</w:t>
+      </w:r>
+      <w:proofErr w:type="spellEnd"/>
+      <w:r>
+        <w:t xml:space="preserve"> pe </w:t>
+      </w:r>
+      <w:proofErr w:type="spellStart"/>
+      <w:r>
+        <w:t>bază</w:t>
+      </w:r>
+      <w:proofErr w:type="spellEnd"/>
+      <w:r>
+        <w:t xml:space="preserve"> de SMS, pe </w:t>
+      </w:r>
+      <w:proofErr w:type="spellStart"/>
+      <w:r>
+        <w:t>bază</w:t>
+      </w:r>
+      <w:proofErr w:type="spellEnd"/>
+      <w:r>
+        <w:t xml:space="preserve"> de e-mail, de token </w:t>
+      </w:r>
+      <w:proofErr w:type="spellStart"/>
+      <w:r>
+        <w:t>sau</w:t>
+      </w:r>
+      <w:proofErr w:type="spellEnd"/>
+      <w:r>
+        <w:t xml:space="preserve"> de smart card. </w:t>
+      </w:r>
+      <w:proofErr w:type="spellStart"/>
+      <w:r>
+        <w:t>Această</w:t>
+      </w:r>
+      <w:proofErr w:type="spellEnd"/>
+      <w:r>
+        <w:t xml:space="preserve"> </w:t>
+      </w:r>
+      <w:proofErr w:type="spellStart"/>
+      <w:r>
+        <w:t>metodă</w:t>
+      </w:r>
+      <w:proofErr w:type="spellEnd"/>
+      <w:r>
+        <w:t xml:space="preserve"> </w:t>
+      </w:r>
+      <w:proofErr w:type="spellStart"/>
+      <w:r>
+        <w:t>ar</w:t>
+      </w:r>
+      <w:proofErr w:type="spellEnd"/>
+      <w:r>
+        <w:t xml:space="preserve"> </w:t>
+      </w:r>
+      <w:proofErr w:type="spellStart"/>
+      <w:r>
+        <w:t>putea</w:t>
+      </w:r>
+      <w:proofErr w:type="spellEnd"/>
+      <w:r>
+        <w:t xml:space="preserve"> duce </w:t>
+      </w:r>
+      <w:proofErr w:type="spellStart"/>
+      <w:r>
+        <w:t>securitatea</w:t>
+      </w:r>
+      <w:proofErr w:type="spellEnd"/>
+      <w:r>
+        <w:t xml:space="preserve"> </w:t>
+      </w:r>
+      <w:proofErr w:type="spellStart"/>
+      <w:r>
+        <w:t>sistemului</w:t>
+      </w:r>
+      <w:proofErr w:type="spellEnd"/>
+      <w:r>
+        <w:t xml:space="preserve"> cu alt </w:t>
+      </w:r>
+      <w:proofErr w:type="spellStart"/>
+      <w:r>
+        <w:t>nivel</w:t>
+      </w:r>
+      <w:proofErr w:type="spellEnd"/>
+      <w:r>
+        <w:t xml:space="preserve"> </w:t>
+      </w:r>
+      <w:proofErr w:type="spellStart"/>
+      <w:r>
+        <w:t>deoarece</w:t>
+      </w:r>
+      <w:proofErr w:type="spellEnd"/>
+      <w:r>
+        <w:t xml:space="preserve"> </w:t>
+      </w:r>
+      <w:proofErr w:type="spellStart"/>
+      <w:r>
+        <w:t>utilizatorul</w:t>
+      </w:r>
+      <w:proofErr w:type="spellEnd"/>
+      <w:r>
+        <w:t xml:space="preserve"> </w:t>
+      </w:r>
+      <w:proofErr w:type="spellStart"/>
+      <w:r>
+        <w:t>trebuie</w:t>
+      </w:r>
+      <w:proofErr w:type="spellEnd"/>
+      <w:r>
+        <w:t xml:space="preserve"> </w:t>
+      </w:r>
+      <w:proofErr w:type="spellStart"/>
+      <w:r>
+        <w:t>sa</w:t>
+      </w:r>
+      <w:proofErr w:type="spellEnd"/>
+      <w:r>
+        <w:t xml:space="preserve"> se </w:t>
+      </w:r>
+      <w:proofErr w:type="spellStart"/>
+      <w:r>
+        <w:t>folosească</w:t>
+      </w:r>
+      <w:proofErr w:type="spellEnd"/>
+      <w:r>
+        <w:t xml:space="preserve"> </w:t>
+      </w:r>
+      <w:proofErr w:type="spellStart"/>
+      <w:r>
+        <w:t>și</w:t>
+      </w:r>
+      <w:proofErr w:type="spellEnd"/>
+      <w:r>
+        <w:t xml:space="preserve"> de </w:t>
+      </w:r>
+      <w:proofErr w:type="spellStart"/>
+      <w:r>
+        <w:t>ce</w:t>
+      </w:r>
+      <w:proofErr w:type="spellEnd"/>
+      <w:r>
+        <w:t xml:space="preserve"> </w:t>
+      </w:r>
+      <w:proofErr w:type="spellStart"/>
+      <w:r>
+        <w:t>știi</w:t>
+      </w:r>
+      <w:proofErr w:type="spellEnd"/>
+      <w:r>
+        <w:t xml:space="preserve"> </w:t>
+      </w:r>
+      <w:proofErr w:type="spellStart"/>
+      <w:r>
+        <w:t>dar</w:t>
+      </w:r>
+      <w:proofErr w:type="spellEnd"/>
+      <w:r>
+        <w:t xml:space="preserve"> </w:t>
+      </w:r>
+      <w:proofErr w:type="spellStart"/>
+      <w:r>
+        <w:t>și</w:t>
+      </w:r>
+      <w:proofErr w:type="spellEnd"/>
+      <w:r>
+        <w:t xml:space="preserve"> de </w:t>
+      </w:r>
+      <w:proofErr w:type="spellStart"/>
+      <w:r>
+        <w:t>ce</w:t>
+      </w:r>
+      <w:proofErr w:type="spellEnd"/>
+      <w:r>
+        <w:t xml:space="preserve"> are. </w:t>
+      </w:r>
+    </w:p>
+    <w:p>
+      <w:pPr>
+        <w:spacing w:after="200"/>
+        <w:ind w:firstLine="720"/>
+        <w:jc w:val="left"/>
+      </w:pPr>
+      <w:r>
+        <w:t xml:space="preserve">Un plus de </w:t>
+      </w:r>
+      <w:proofErr w:type="spellStart"/>
+      <w:r>
+        <w:t>eficiență</w:t>
+      </w:r>
+      <w:proofErr w:type="spellEnd"/>
+      <w:r>
+        <w:t xml:space="preserve"> </w:t>
+      </w:r>
+      <w:proofErr w:type="spellStart"/>
+      <w:r>
+        <w:t>ar</w:t>
+      </w:r>
+      <w:proofErr w:type="spellEnd"/>
+      <w:r>
+        <w:t xml:space="preserve"> </w:t>
+      </w:r>
+      <w:proofErr w:type="spellStart"/>
+      <w:r>
+        <w:t>putea</w:t>
+      </w:r>
+      <w:proofErr w:type="spellEnd"/>
+      <w:r>
+        <w:t xml:space="preserve"> </w:t>
+      </w:r>
+      <w:proofErr w:type="spellStart"/>
+      <w:r>
+        <w:t>să</w:t>
+      </w:r>
+      <w:proofErr w:type="spellEnd"/>
+      <w:r>
+        <w:t xml:space="preserve">-l </w:t>
+      </w:r>
+      <w:proofErr w:type="spellStart"/>
+      <w:r>
+        <w:t>reprezinte</w:t>
+      </w:r>
+      <w:proofErr w:type="spellEnd"/>
+      <w:r>
+        <w:t xml:space="preserve"> </w:t>
+      </w:r>
+      <w:proofErr w:type="spellStart"/>
+      <w:r>
+        <w:t>implementarea</w:t>
+      </w:r>
+      <w:proofErr w:type="spellEnd"/>
+      <w:r>
+        <w:t xml:space="preserve"> </w:t>
+      </w:r>
+      <w:proofErr w:type="spellStart"/>
+      <w:r>
+        <w:t>unui</w:t>
+      </w:r>
+      <w:proofErr w:type="spellEnd"/>
+      <w:r>
+        <w:t xml:space="preserve"> plugin </w:t>
+      </w:r>
+      <w:proofErr w:type="spellStart"/>
+      <w:r>
+        <w:t>pentru</w:t>
+      </w:r>
+      <w:proofErr w:type="spellEnd"/>
+      <w:r>
+        <w:t xml:space="preserve"> </w:t>
+      </w:r>
+      <w:proofErr w:type="spellStart"/>
+      <w:r>
+        <w:t>arhivarea</w:t>
+      </w:r>
+      <w:proofErr w:type="spellEnd"/>
+      <w:r>
+        <w:t xml:space="preserve"> </w:t>
+      </w:r>
+      <w:proofErr w:type="spellStart"/>
+      <w:r>
+        <w:t>datelor</w:t>
+      </w:r>
+      <w:proofErr w:type="spellEnd"/>
+      <w:r>
+        <w:t xml:space="preserve">. </w:t>
+      </w:r>
+      <w:proofErr w:type="spellStart"/>
+      <w:r>
+        <w:t>Acest</w:t>
+      </w:r>
+      <w:proofErr w:type="spellEnd"/>
+      <w:r>
+        <w:t xml:space="preserve"> </w:t>
+      </w:r>
+      <w:proofErr w:type="spellStart"/>
+      <w:r>
+        <w:t>lucru</w:t>
+      </w:r>
+      <w:proofErr w:type="spellEnd"/>
+      <w:r>
+        <w:t xml:space="preserve"> </w:t>
+      </w:r>
+      <w:proofErr w:type="spellStart"/>
+      <w:r>
+        <w:t>poate</w:t>
+      </w:r>
+      <w:proofErr w:type="spellEnd"/>
+      <w:r>
+        <w:t xml:space="preserve"> </w:t>
+      </w:r>
+      <w:proofErr w:type="spellStart"/>
+      <w:r>
+        <w:t>să</w:t>
+      </w:r>
+      <w:proofErr w:type="spellEnd"/>
+      <w:r>
+        <w:t xml:space="preserve"> </w:t>
+      </w:r>
+      <w:proofErr w:type="spellStart"/>
+      <w:r>
+        <w:t>confere</w:t>
+      </w:r>
+      <w:proofErr w:type="spellEnd"/>
+      <w:r>
+        <w:t xml:space="preserve"> un plus de </w:t>
+      </w:r>
+      <w:proofErr w:type="spellStart"/>
+      <w:r>
+        <w:t>productivitate</w:t>
+      </w:r>
+      <w:proofErr w:type="spellEnd"/>
+      <w:r>
+        <w:t xml:space="preserve"> </w:t>
+      </w:r>
+      <w:proofErr w:type="spellStart"/>
+      <w:r>
+        <w:t>în</w:t>
+      </w:r>
+      <w:proofErr w:type="spellEnd"/>
+      <w:r>
+        <w:t xml:space="preserve"> </w:t>
+      </w:r>
+      <w:proofErr w:type="spellStart"/>
+      <w:r>
+        <w:t>vederea</w:t>
+      </w:r>
+      <w:proofErr w:type="spellEnd"/>
+      <w:r>
+        <w:t xml:space="preserve"> </w:t>
+      </w:r>
+      <w:proofErr w:type="spellStart"/>
+      <w:r>
+        <w:t>folosirii</w:t>
+      </w:r>
+      <w:proofErr w:type="spellEnd"/>
+      <w:r>
+        <w:t xml:space="preserve"> </w:t>
+      </w:r>
+      <w:proofErr w:type="spellStart"/>
+      <w:r>
+        <w:t>resurselor</w:t>
+      </w:r>
+      <w:proofErr w:type="spellEnd"/>
+      <w:r>
+        <w:t xml:space="preserve"> </w:t>
+      </w:r>
+      <w:proofErr w:type="spellStart"/>
+      <w:r>
+        <w:t>pentru</w:t>
+      </w:r>
+      <w:proofErr w:type="spellEnd"/>
+      <w:r>
+        <w:t xml:space="preserve"> </w:t>
+      </w:r>
+      <w:proofErr w:type="spellStart"/>
+      <w:r>
+        <w:t>administrarea</w:t>
+      </w:r>
+      <w:proofErr w:type="spellEnd"/>
+      <w:r>
+        <w:t xml:space="preserve"> </w:t>
+      </w:r>
+      <w:proofErr w:type="spellStart"/>
+      <w:r>
+        <w:t>unui</w:t>
+      </w:r>
+      <w:proofErr w:type="spellEnd"/>
+      <w:r>
+        <w:t xml:space="preserve"> </w:t>
+      </w:r>
+      <w:proofErr w:type="spellStart"/>
+      <w:r>
+        <w:t>număr</w:t>
+      </w:r>
+      <w:proofErr w:type="spellEnd"/>
+      <w:r>
+        <w:t xml:space="preserve"> </w:t>
+      </w:r>
+      <w:proofErr w:type="spellStart"/>
+      <w:r>
+        <w:t>cât</w:t>
+      </w:r>
+      <w:proofErr w:type="spellEnd"/>
+      <w:r>
+        <w:t xml:space="preserve"> </w:t>
+      </w:r>
+      <w:proofErr w:type="spellStart"/>
+      <w:r>
+        <w:t>mai</w:t>
+      </w:r>
+      <w:proofErr w:type="spellEnd"/>
+      <w:r>
+        <w:t xml:space="preserve"> mare de </w:t>
+      </w:r>
+      <w:proofErr w:type="spellStart"/>
+      <w:r>
+        <w:t>elemente</w:t>
+      </w:r>
+      <w:proofErr w:type="spellEnd"/>
+      <w:r>
+        <w:t xml:space="preserve"> de </w:t>
+      </w:r>
+      <w:proofErr w:type="spellStart"/>
+      <w:r>
+        <w:t>conținut</w:t>
+      </w:r>
+      <w:proofErr w:type="spellEnd"/>
+      <w:r>
+        <w:t xml:space="preserve"> electronic </w:t>
+      </w:r>
+      <w:proofErr w:type="spellStart"/>
+      <w:r>
+        <w:t>raportat</w:t>
+      </w:r>
+      <w:proofErr w:type="spellEnd"/>
+      <w:r>
+        <w:t xml:space="preserve"> la </w:t>
+      </w:r>
+      <w:proofErr w:type="spellStart"/>
+      <w:r>
+        <w:t>resursele</w:t>
+      </w:r>
+      <w:proofErr w:type="spellEnd"/>
+      <w:r>
+        <w:t xml:space="preserve"> hardware </w:t>
+      </w:r>
+      <w:proofErr w:type="spellStart"/>
+      <w:r>
+        <w:t>disponibile</w:t>
+      </w:r>
+      <w:proofErr w:type="spellEnd"/>
+      <w:r>
+        <w:t xml:space="preserve"> de </w:t>
+      </w:r>
+      <w:proofErr w:type="spellStart"/>
+      <w:r>
+        <w:t>cadrul</w:t>
+      </w:r>
+      <w:proofErr w:type="spellEnd"/>
+      <w:r>
+        <w:t xml:space="preserve"> </w:t>
+      </w:r>
+      <w:proofErr w:type="spellStart"/>
+      <w:r>
+        <w:t>sistem</w:t>
+      </w:r>
+      <w:proofErr w:type="spellEnd"/>
+      <w:r>
+        <w:t>.</w:t>
+      </w:r>
+    </w:p>
+    <w:p>
+      <w:pPr>
+        <w:spacing w:after="200"/>
+        <w:ind w:firstLine="720"/>
+        <w:jc w:val="left"/>
+        <w:rPr>
+          <w:rFonts w:cs="Times New Roman"/>
+          <w:lang w:val="ro-RO"/>
+        </w:rPr>
+      </w:pPr>
+      <w:r>
+        <w:t xml:space="preserve"> O </w:t>
+      </w:r>
+      <w:proofErr w:type="spellStart"/>
+      <w:r>
+        <w:t>ultimă</w:t>
+      </w:r>
+      <w:proofErr w:type="spellEnd"/>
+      <w:r>
+        <w:t xml:space="preserve"> idee </w:t>
+      </w:r>
+      <w:proofErr w:type="spellStart"/>
+      <w:r>
+        <w:t>în</w:t>
+      </w:r>
+      <w:proofErr w:type="spellEnd"/>
+      <w:r>
+        <w:t xml:space="preserve"> </w:t>
+      </w:r>
+      <w:proofErr w:type="spellStart"/>
+      <w:r>
+        <w:t>vederea</w:t>
+      </w:r>
+      <w:proofErr w:type="spellEnd"/>
+      <w:r>
+        <w:t xml:space="preserve"> </w:t>
+      </w:r>
+      <w:proofErr w:type="spellStart"/>
+      <w:r>
+        <w:t>continuării</w:t>
+      </w:r>
+      <w:proofErr w:type="spellEnd"/>
+      <w:r>
+        <w:t xml:space="preserve"> </w:t>
+      </w:r>
+      <w:proofErr w:type="spellStart"/>
+      <w:r>
+        <w:t>dezvoltării</w:t>
+      </w:r>
+      <w:proofErr w:type="spellEnd"/>
+      <w:r>
+        <w:t xml:space="preserve"> </w:t>
+      </w:r>
+      <w:proofErr w:type="spellStart"/>
+      <w:r>
+        <w:t>aplicației</w:t>
+      </w:r>
+      <w:proofErr w:type="spellEnd"/>
+      <w:r>
+        <w:t xml:space="preserve"> </w:t>
+      </w:r>
+      <w:proofErr w:type="spellStart"/>
+      <w:r>
+        <w:t>ar</w:t>
+      </w:r>
+      <w:proofErr w:type="spellEnd"/>
+      <w:r>
+        <w:t xml:space="preserve"> fi </w:t>
+      </w:r>
+      <w:proofErr w:type="spellStart"/>
+      <w:r>
+        <w:t>realizarea</w:t>
+      </w:r>
+      <w:proofErr w:type="spellEnd"/>
+      <w:r>
+        <w:t xml:space="preserve"> </w:t>
+      </w:r>
+      <w:proofErr w:type="spellStart"/>
+      <w:r>
+        <w:t>securizării</w:t>
+      </w:r>
+      <w:proofErr w:type="spellEnd"/>
+      <w:r>
+        <w:t xml:space="preserve"> </w:t>
+      </w:r>
+      <w:proofErr w:type="spellStart"/>
+      <w:r>
+        <w:t>clientului</w:t>
+      </w:r>
+      <w:proofErr w:type="spellEnd"/>
+      <w:r>
+        <w:t xml:space="preserve"> web </w:t>
+      </w:r>
+      <w:proofErr w:type="spellStart"/>
+      <w:r>
+        <w:t>prin</w:t>
+      </w:r>
+      <w:proofErr w:type="spellEnd"/>
+      <w:r>
+        <w:t xml:space="preserve"> </w:t>
+      </w:r>
+      <w:proofErr w:type="spellStart"/>
+      <w:r>
+        <w:t>redirectarea</w:t>
+      </w:r>
+      <w:proofErr w:type="spellEnd"/>
+      <w:r>
+        <w:t xml:space="preserve"> </w:t>
+      </w:r>
+      <w:proofErr w:type="spellStart"/>
+      <w:r>
+        <w:t>traficului</w:t>
+      </w:r>
+      <w:proofErr w:type="spellEnd"/>
+      <w:r>
+        <w:t xml:space="preserve"> de pe </w:t>
+      </w:r>
+      <w:proofErr w:type="spellStart"/>
+      <w:r>
+        <w:t>portul</w:t>
+      </w:r>
+      <w:proofErr w:type="spellEnd"/>
+      <w:r>
+        <w:t xml:space="preserve"> default 8080 pe un alt port care </w:t>
+      </w:r>
+      <w:proofErr w:type="spellStart"/>
+      <w:r>
+        <w:t>să</w:t>
+      </w:r>
+      <w:proofErr w:type="spellEnd"/>
+      <w:r>
+        <w:t xml:space="preserve"> </w:t>
+      </w:r>
+      <w:proofErr w:type="spellStart"/>
+      <w:r>
+        <w:t>aibă</w:t>
+      </w:r>
+      <w:proofErr w:type="spellEnd"/>
+      <w:r>
+        <w:t xml:space="preserve"> un alt </w:t>
+      </w:r>
+      <w:proofErr w:type="spellStart"/>
+      <w:r>
+        <w:t>certificat</w:t>
+      </w:r>
+      <w:proofErr w:type="spellEnd"/>
+      <w:r>
+        <w:t xml:space="preserve"> </w:t>
+      </w:r>
+      <w:proofErr w:type="spellStart"/>
+      <w:r>
+        <w:t>semnat</w:t>
+      </w:r>
+      <w:proofErr w:type="spellEnd"/>
+      <w:r>
+        <w:t xml:space="preserve"> de o </w:t>
+      </w:r>
+      <w:proofErr w:type="spellStart"/>
+      <w:r>
+        <w:t>entitate</w:t>
+      </w:r>
+      <w:proofErr w:type="spellEnd"/>
+      <w:r>
+        <w:t xml:space="preserve"> </w:t>
+      </w:r>
+      <w:proofErr w:type="spellStart"/>
+      <w:r>
+        <w:t>competentă</w:t>
+      </w:r>
+      <w:proofErr w:type="spellEnd"/>
+      <w:r>
+        <w:t xml:space="preserve"> </w:t>
+      </w:r>
+      <w:proofErr w:type="spellStart"/>
+      <w:r>
+        <w:t>în</w:t>
+      </w:r>
+      <w:proofErr w:type="spellEnd"/>
+      <w:r>
+        <w:t xml:space="preserve"> </w:t>
+      </w:r>
+      <w:proofErr w:type="spellStart"/>
+      <w:r>
+        <w:t>acest</w:t>
+      </w:r>
+      <w:proofErr w:type="spellEnd"/>
+      <w:r>
+        <w:t xml:space="preserve"> </w:t>
+      </w:r>
+      <w:proofErr w:type="spellStart"/>
+      <w:r>
+        <w:t>sens</w:t>
+      </w:r>
+      <w:proofErr w:type="spellEnd"/>
+      <w:r>
+        <w:t xml:space="preserve">, </w:t>
+      </w:r>
+      <w:proofErr w:type="spellStart"/>
+      <w:r>
+        <w:t>fără</w:t>
+      </w:r>
+      <w:proofErr w:type="spellEnd"/>
+      <w:r>
+        <w:t xml:space="preserve"> a se </w:t>
+      </w:r>
+      <w:proofErr w:type="spellStart"/>
+      <w:r>
+        <w:t>mai</w:t>
+      </w:r>
+      <w:proofErr w:type="spellEnd"/>
+      <w:r>
+        <w:t xml:space="preserve"> </w:t>
+      </w:r>
+      <w:proofErr w:type="spellStart"/>
+      <w:r>
+        <w:t>folosi</w:t>
+      </w:r>
+      <w:proofErr w:type="spellEnd"/>
+      <w:r>
+        <w:t xml:space="preserve"> certificate self-signed</w:t>
+      </w:r>
+    </w:p>
+    <w:p>
+      <w:pPr>
+        <w:rPr>
+          <w:rFonts w:cs="Times New Roman"/>
+          <w:lang w:val="ro-RO"/>
+        </w:rPr>
+      </w:pPr>
+      <w:bookmarkStart w:id="142" w:name="_Toc75886303"/>
+      <w:proofErr w:type="spellStart"/>
+      <w:r>
+        <w:t>Proiectul</w:t>
+      </w:r>
+      <w:proofErr w:type="spellEnd"/>
+      <w:r>
+        <w:t xml:space="preserve"> </w:t>
+      </w:r>
+      <w:proofErr w:type="spellStart"/>
+      <w:r>
+        <w:t>ar</w:t>
+      </w:r>
+      <w:proofErr w:type="spellEnd"/>
+      <w:r>
+        <w:t xml:space="preserve"> </w:t>
+      </w:r>
+      <w:proofErr w:type="spellStart"/>
+      <w:r>
+        <w:t>putea</w:t>
+      </w:r>
+      <w:proofErr w:type="spellEnd"/>
+      <w:r>
+        <w:t xml:space="preserve"> beneficia de </w:t>
+      </w:r>
+      <w:proofErr w:type="spellStart"/>
+      <w:r>
+        <w:t>anumite</w:t>
+      </w:r>
+      <w:proofErr w:type="spellEnd"/>
+      <w:r>
+        <w:t xml:space="preserve"> </w:t>
+      </w:r>
+      <w:proofErr w:type="spellStart"/>
+      <w:r>
+        <w:t>îmbunătățiri</w:t>
+      </w:r>
+      <w:proofErr w:type="spellEnd"/>
+      <w:r>
+        <w:t xml:space="preserve">. </w:t>
+      </w:r>
+      <w:proofErr w:type="spellStart"/>
+      <w:r>
+        <w:t>Ar</w:t>
+      </w:r>
+      <w:proofErr w:type="spellEnd"/>
+      <w:r>
+        <w:t xml:space="preserve"> fi </w:t>
+      </w:r>
+      <w:proofErr w:type="spellStart"/>
+      <w:r>
+        <w:t>utilă</w:t>
+      </w:r>
+      <w:proofErr w:type="spellEnd"/>
+      <w:r>
+        <w:t xml:space="preserve"> </w:t>
+      </w:r>
+      <w:proofErr w:type="spellStart"/>
+      <w:r>
+        <w:t>implementarea</w:t>
+      </w:r>
+      <w:proofErr w:type="spellEnd"/>
     </w:p>
     <w:p>
       <w:pPr>
@@ -32769,7 +33865,60 @@
           <w:lang w:val="ro-RO"/>
         </w:rPr>
       </w:pPr>
-      <w:bookmarkStart w:id="142" w:name="_Toc75886303"/>
+    </w:p>
+    <w:p>
+      <w:pPr>
+        <w:pStyle w:val="Titlu"/>
+        <w:rPr>
+          <w:rFonts w:cs="Times New Roman"/>
+          <w:lang w:val="ro-RO"/>
+        </w:rPr>
+      </w:pPr>
+    </w:p>
+    <w:p>
+      <w:pPr>
+        <w:pStyle w:val="Titlu"/>
+        <w:rPr>
+          <w:rFonts w:cs="Times New Roman"/>
+          <w:lang w:val="ro-RO"/>
+        </w:rPr>
+      </w:pPr>
+    </w:p>
+    <w:p>
+      <w:pPr>
+        <w:pStyle w:val="Titlu"/>
+        <w:rPr>
+          <w:rFonts w:cs="Times New Roman"/>
+          <w:lang w:val="ro-RO"/>
+        </w:rPr>
+      </w:pPr>
+    </w:p>
+    <w:p>
+      <w:pPr>
+        <w:pStyle w:val="Titlu"/>
+        <w:rPr>
+          <w:rFonts w:cs="Times New Roman"/>
+          <w:lang w:val="ro-RO"/>
+        </w:rPr>
+      </w:pPr>
+    </w:p>
+    <w:p>
+      <w:pPr>
+        <w:pStyle w:val="Titlu"/>
+        <w:rPr>
+          <w:rFonts w:cs="Times New Roman"/>
+          <w:lang w:val="ro-RO"/>
+        </w:rPr>
+      </w:pPr>
+    </w:p>
+    <w:p>
+      <w:pPr>
+        <w:pStyle w:val="Titlu"/>
+        <w:rPr>
+          <w:rFonts w:cs="Times New Roman"/>
+          <w:lang w:val="ro-RO"/>
+        </w:rPr>
+      </w:pPr>
       <w:r>
         <w:rPr>
           <w:rFonts w:cs="Times New Roman"/>
@@ -38988,6 +40137,15 @@
 </file>
 
 <file path=customXml/item1.xml><?xml version="1.0" encoding="utf-8"?>
+<?mso-contentType ?>
+<FormTemplates xmlns="http://schemas.microsoft.com/sharepoint/v3/contenttype/forms">
+  <Display>DocumentLibraryForm</Display>
+  <Edit>DocumentLibraryForm</Edit>
+  <New>DocumentLibraryForm</New>
+</FormTemplates>
+</file>
+
+<file path=customXml/item2.xml><?xml version="1.0" encoding="utf-8"?>
 <ct:contentTypeSchema xmlns:ct="http://schemas.microsoft.com/office/2006/metadata/contentType" xmlns:ma="http://schemas.microsoft.com/office/2006/metadata/properties/metaAttributes" ct:_="" ma:_="" ma:contentTypeName="Document" ma:contentTypeID="0x0101002255FDA83519724F8920A28935AB5897" ma:contentTypeVersion="9" ma:contentTypeDescription="Create a new document." ma:contentTypeScope="" ma:versionID="82edb78d3df846b1842aa3e077d6c450">
   <xsd:schema xmlns:xsd="http://www.w3.org/2001/XMLSchema" xmlns:xs="http://www.w3.org/2001/XMLSchema" xmlns:p="http://schemas.microsoft.com/office/2006/metadata/properties" xmlns:ns2="f2c26a9c-3f89-413d-b231-d48f2a8f0553" xmlns:ns3="bc540fc0-7bb6-49a5-ae95-52eb14577b60" targetNamespace="http://schemas.microsoft.com/office/2006/metadata/properties" ma:root="true" ma:fieldsID="0d4829953168df40c59ce0afb207be56" ns2:_="" ns3:_="">
     <xsd:import namespace="f2c26a9c-3f89-413d-b231-d48f2a8f0553"/>
@@ -39184,30 +40342,7 @@
 </ct:contentTypeSchema>
 </file>
 
-<file path=customXml/item2.xml><?xml version="1.0" encoding="utf-8"?>
-<?mso-contentType ?>
-<FormTemplates xmlns="http://schemas.microsoft.com/sharepoint/v3/contenttype/forms">
-  <Display>DocumentLibraryForm</Display>
-  <Edit>DocumentLibraryForm</Edit>
-  <New>DocumentLibraryForm</New>
-</FormTemplates>
-</file>
-
 <file path=customXml/item3.xml><?xml version="1.0" encoding="utf-8"?>
-<p:properties xmlns:p="http://schemas.microsoft.com/office/2006/metadata/properties" xmlns:xsi="http://www.w3.org/2001/XMLSchema-instance" xmlns:pc="http://schemas.microsoft.com/office/infopath/2007/PartnerControls">
-  <documentManagement>
-    <SharedWithUsers xmlns="bc540fc0-7bb6-49a5-ae95-52eb14577b60">
-      <UserInfo>
-        <DisplayName>PROIECTE-DIPLOMA-GRU-2022 Members</DisplayName>
-        <AccountId>8</AccountId>
-        <AccountType/>
-      </UserInfo>
-    </SharedWithUsers>
-  </documentManagement>
-</p:properties>
-</file>
-
-<file path=customXml/item4.xml><?xml version="1.0" encoding="utf-8"?>
 <b:Sources xmlns:b="http://schemas.openxmlformats.org/officeDocument/2006/bibliography" xmlns="http://schemas.openxmlformats.org/officeDocument/2006/bibliography" SelectedStyle="\IEEE2006OfficeOnline.xsl" StyleName="IEEE" Version="2006">
   <b:Source>
     <b:Tag>Mar</b:Tag>
@@ -39285,7 +40420,29 @@
 </b:Sources>
 </file>
 
+<file path=customXml/item4.xml><?xml version="1.0" encoding="utf-8"?>
+<p:properties xmlns:p="http://schemas.microsoft.com/office/2006/metadata/properties" xmlns:xsi="http://www.w3.org/2001/XMLSchema-instance" xmlns:pc="http://schemas.microsoft.com/office/infopath/2007/PartnerControls">
+  <documentManagement>
+    <SharedWithUsers xmlns="bc540fc0-7bb6-49a5-ae95-52eb14577b60">
+      <UserInfo>
+        <DisplayName>PROIECTE-DIPLOMA-GRU-2022 Members</DisplayName>
+        <AccountId>8</AccountId>
+        <AccountType/>
+      </UserInfo>
+    </SharedWithUsers>
+  </documentManagement>
+</p:properties>
+</file>
+
 <file path=customXml/itemProps1.xml><?xml version="1.0" encoding="utf-8"?>
+<ds:datastoreItem xmlns:ds="http://schemas.openxmlformats.org/officeDocument/2006/customXml" ds:itemID="{4895D7AA-8CFA-4B88-8F29-554FBFCAFD9A}">
+  <ds:schemaRefs>
+    <ds:schemaRef ds:uri="http://schemas.microsoft.com/sharepoint/v3/contenttype/forms"/>
+  </ds:schemaRefs>
+</ds:datastoreItem>
+</file>
+
+<file path=customXml/itemProps2.xml><?xml version="1.0" encoding="utf-8"?>
 <ds:datastoreItem xmlns:ds="http://schemas.openxmlformats.org/officeDocument/2006/customXml" ds:itemID="{EB8A8B26-03F9-475A-A089-C513325413C0}">
   <ds:schemaRefs>
     <ds:schemaRef ds:uri="http://schemas.microsoft.com/office/2006/metadata/contentType"/>
@@ -39304,15 +40461,15 @@
 </ds:datastoreItem>
 </file>
 
-<file path=customXml/itemProps2.xml><?xml version="1.0" encoding="utf-8"?>
-<ds:datastoreItem xmlns:ds="http://schemas.openxmlformats.org/officeDocument/2006/customXml" ds:itemID="{4895D7AA-8CFA-4B88-8F29-554FBFCAFD9A}">
+<file path=customXml/itemProps3.xml><?xml version="1.0" encoding="utf-8"?>
+<ds:datastoreItem xmlns:ds="http://schemas.openxmlformats.org/officeDocument/2006/customXml" ds:itemID="{AB55B429-B045-4F1C-90CE-8C7AC58A1955}">
   <ds:schemaRefs>
-    <ds:schemaRef ds:uri="http://schemas.microsoft.com/sharepoint/v3/contenttype/forms"/>
+    <ds:schemaRef ds:uri="http://schemas.openxmlformats.org/officeDocument/2006/bibliography"/>
   </ds:schemaRefs>
 </ds:datastoreItem>
 </file>
 
-<file path=customXml/itemProps3.xml><?xml version="1.0" encoding="utf-8"?>
+<file path=customXml/itemProps4.xml><?xml version="1.0" encoding="utf-8"?>
 <ds:datastoreItem xmlns:ds="http://schemas.openxmlformats.org/officeDocument/2006/customXml" ds:itemID="{1E3BA6D7-CAAB-45F9-BE77-731124B69441}">
   <ds:schemaRefs>
     <ds:schemaRef ds:uri="http://schemas.microsoft.com/office/2006/metadata/properties"/>
@@ -39320,12 +40477,4 @@
     <ds:schemaRef ds:uri="bc540fc0-7bb6-49a5-ae95-52eb14577b60"/>
   </ds:schemaRefs>
 </ds:datastoreItem>
-</file>
-
-<file path=customXml/itemProps4.xml><?xml version="1.0" encoding="utf-8"?>
-<ds:datastoreItem xmlns:ds="http://schemas.openxmlformats.org/officeDocument/2006/customXml" ds:itemID="{AB55B429-B045-4F1C-90CE-8C7AC58A1955}">
-  <ds:schemaRefs>
-    <ds:schemaRef ds:uri="http://schemas.openxmlformats.org/officeDocument/2006/bibliography"/>
-  </ds:schemaRefs>
-</ds:datastoreItem>
 </file>
</xml_diff>